<commit_message>
week 5 and 8 update
</commit_message>
<xml_diff>
--- a/Assignment/Assignment5_donghangHe_113/Assignment5.docx
+++ b/Assignment/Assignment5_donghangHe_113/Assignment5.docx
@@ -58,58 +58,52 @@
     <w:p>
       <w:pPr>
         <w:rPr>
+          <w:rFonts w:ascii="微软雅黑" w:eastAsia="微软雅黑" w:hAnsi="微软雅黑"/>
+        </w:rPr>
+      </w:pPr>
+      <w:r>
+        <w:rPr>
+          <w:rFonts w:ascii="微软雅黑" w:eastAsia="微软雅黑" w:hAnsi="微软雅黑"/>
+        </w:rPr>
+        <w:t xml:space="preserve">For this part </w:t>
+      </w:r>
+      <w:r>
+        <w:rPr>
+          <w:rFonts w:ascii="微软雅黑" w:eastAsia="微软雅黑" w:hAnsi="微软雅黑"/>
+        </w:rPr>
+        <w:t>I’m not sure the standard scaler gives me the better answer or worse, so I tried both.</w:t>
+      </w:r>
+      <w:r>
+        <w:rPr>
+          <w:rFonts w:ascii="微软雅黑" w:eastAsia="微软雅黑" w:hAnsi="微软雅黑"/>
+        </w:rPr>
+        <w:t xml:space="preserve"> And for the “implement the strategy”, I asked the professor, and he said it is ok to use the weekly </w:t>
+      </w:r>
+      <w:proofErr w:type="spellStart"/>
+      <w:r>
+        <w:rPr>
+          <w:rFonts w:ascii="微软雅黑" w:eastAsia="微软雅黑" w:hAnsi="微软雅黑"/>
+        </w:rPr>
+        <w:t>mean_return</w:t>
+      </w:r>
+      <w:proofErr w:type="spellEnd"/>
+      <w:r>
+        <w:rPr>
+          <w:rFonts w:ascii="微软雅黑" w:eastAsia="微软雅黑" w:hAnsi="微软雅黑"/>
+        </w:rPr>
+        <w:t xml:space="preserve"> to calculate the weekly price, so I just use it. It’s </w:t>
+      </w:r>
+      <w:r>
+        <w:rPr>
           <w:rFonts w:ascii="微软雅黑" w:eastAsia="微软雅黑" w:hAnsi="微软雅黑" w:hint="eastAsia"/>
         </w:rPr>
-      </w:pPr>
-      <w:r>
-        <w:rPr>
-          <w:rFonts w:ascii="微软雅黑" w:eastAsia="微软雅黑" w:hAnsi="微软雅黑"/>
-        </w:rPr>
-        <w:t xml:space="preserve">For this part </w:t>
-      </w:r>
-      <w:r>
-        <w:rPr>
-          <w:rFonts w:ascii="微软雅黑" w:eastAsia="微软雅黑" w:hAnsi="微软雅黑"/>
-        </w:rPr>
-        <w:t>I’m not sure the standard scaler gives me the better answer or worse, so I tried both.</w:t>
-      </w:r>
-      <w:r>
-        <w:rPr>
-          <w:rFonts w:ascii="微软雅黑" w:eastAsia="微软雅黑" w:hAnsi="微软雅黑"/>
-        </w:rPr>
-        <w:t xml:space="preserve"> And for the “implement the strategy”, I asked the professor, and he said it is ok to use the weekly </w:t>
-      </w:r>
-      <w:proofErr w:type="spellStart"/>
-      <w:r>
-        <w:rPr>
-          <w:rFonts w:ascii="微软雅黑" w:eastAsia="微软雅黑" w:hAnsi="微软雅黑"/>
-        </w:rPr>
-        <w:t>mean_return</w:t>
-      </w:r>
-      <w:proofErr w:type="spellEnd"/>
-      <w:r>
-        <w:rPr>
-          <w:rFonts w:ascii="微软雅黑" w:eastAsia="微软雅黑" w:hAnsi="微软雅黑"/>
-        </w:rPr>
-        <w:t xml:space="preserve"> to calculate the weekly price, so I just use it. It’s </w:t>
-      </w:r>
-      <w:r>
-        <w:rPr>
-          <w:rFonts w:ascii="微软雅黑" w:eastAsia="微软雅黑" w:hAnsi="微软雅黑" w:hint="eastAsia"/>
-        </w:rPr>
         <w:t>s</w:t>
       </w:r>
       <w:r>
         <w:rPr>
           <w:rFonts w:ascii="微软雅黑" w:eastAsia="微软雅黑" w:hAnsi="微软雅黑"/>
         </w:rPr>
-        <w:t>lightly inaccurate</w:t>
-      </w:r>
-      <w:r>
-        <w:rPr>
-          <w:rFonts w:ascii="微软雅黑" w:eastAsia="微软雅黑" w:hAnsi="微软雅黑"/>
-        </w:rPr>
-        <w:t xml:space="preserve">, </w:t>
+        <w:t xml:space="preserve">lightly inaccurate, </w:t>
       </w:r>
       <w:r>
         <w:rPr>
@@ -692,9 +686,12 @@
       <w:r>
         <w:rPr>
           <w:rFonts w:ascii="微软雅黑" w:eastAsia="微软雅黑" w:hAnsi="微软雅黑"/>
+          <w:highlight w:val="yellow"/>
         </w:rPr>
         <w:t>94.3%</w:t>
       </w:r>
+      <w:bookmarkStart w:id="0" w:name="_GoBack"/>
+      <w:bookmarkEnd w:id="0"/>
       <w:r>
         <w:rPr>
           <w:rFonts w:ascii="微软雅黑" w:eastAsia="微软雅黑" w:hAnsi="微软雅黑"/>
@@ -2152,7 +2149,7 @@
     <w:p>
       <w:pPr>
         <w:rPr>
-          <w:rFonts w:ascii="微软雅黑" w:eastAsia="微软雅黑" w:hAnsi="微软雅黑" w:hint="eastAsia"/>
+          <w:rFonts w:ascii="微软雅黑" w:eastAsia="微软雅黑" w:hAnsi="微软雅黑"/>
         </w:rPr>
       </w:pPr>
     </w:p>
@@ -3400,8 +3397,6 @@
         </w:rPr>
         <w:t>For feature 1, 2 and 4 the mean of class 0 is greater than class 1, and for feature 3 the mean of class 0 is smaller than class 1. And the standard deviation of feature 1, 2 and 4 between class 0 and 1 is nearly, but for feature 3 has a large difference.</w:t>
       </w:r>
-      <w:bookmarkStart w:id="0" w:name="_GoBack"/>
-      <w:bookmarkEnd w:id="0"/>
     </w:p>
     <w:p>
       <w:pPr>

</xml_diff>